<commit_message>
weekend problems, did 3 so far
</commit_message>
<xml_diff>
--- a/Python/DS Word/linked_list.docx
+++ b/Python/DS Word/linked_list.docx
@@ -3747,6 +3747,7 @@
           <w:szCs w:val="18"/>
           <w:bdr w:val="none" w:sz="0" w:space="0" w:color="auto" w:frame="1"/>
         </w:rPr>
+        <w:lastRenderedPageBreak/>
         <w:t>        </w:t>
       </w:r>
       <w:r>
@@ -3876,7 +3877,6 @@
           <w:szCs w:val="18"/>
           <w:bdr w:val="none" w:sz="0" w:space="0" w:color="auto" w:frame="1"/>
         </w:rPr>
-        <w:lastRenderedPageBreak/>
         <w:t>    </w:t>
       </w:r>
       <w:r>
@@ -9800,8 +9800,6 @@
           <w:szCs w:val="18"/>
         </w:rPr>
       </w:pPr>
-      <w:bookmarkStart w:id="0" w:name="_GoBack"/>
-      <w:bookmarkEnd w:id="0"/>
       <w:r>
         <w:rPr>
           <w:rFonts w:ascii="Consolas" w:eastAsia="Times New Roman" w:hAnsi="Consolas" w:cs="Times New Roman"/>
@@ -11805,7 +11803,7 @@
                     <pic:cNvPicPr/>
                   </pic:nvPicPr>
                   <pic:blipFill>
-                    <a:blip r:embed="rId5" cstate="print">
+                    <a:blip r:embed="rId8" cstate="print">
                       <a:extLst>
                         <a:ext uri="{28A0092B-C50C-407E-A947-70E740481C1C}">
                           <a14:useLocalDpi xmlns:a14="http://schemas.microsoft.com/office/drawing/2010/main" val="0"/>
@@ -11941,13 +11939,13 @@
         </w:numPr>
       </w:pPr>
       <w:r>
-        <w:t xml:space="preserve">Analogy: skyscraper with only stairs to get from floor to floor (list has an </w:t>
-      </w:r>
-      <w:proofErr w:type="spellStart"/>
-      <w:r>
-        <w:t>elevat</w:t>
-      </w:r>
-      <w:proofErr w:type="spellEnd"/>
+        <w:t>Analogy: skyscraper with only stairs to get from floor to floor (list has an elevat</w:t>
+      </w:r>
+      <w:r>
+        <w:t>or with indexes)</w:t>
+      </w:r>
+      <w:bookmarkStart w:id="0" w:name="_GoBack"/>
+      <w:bookmarkEnd w:id="0"/>
     </w:p>
     <w:p>
       <w:pPr>
@@ -11963,6 +11961,7 @@
       </w:pPr>
     </w:p>
     <w:sectPr>
+      <w:footerReference w:type="default" r:id="rId9"/>
       <w:pgSz w:w="12240" w:h="15840"/>
       <w:pgMar w:top="720" w:right="720" w:bottom="720" w:left="720" w:header="720" w:footer="720" w:gutter="0"/>
       <w:cols w:space="720"/>
@@ -11970,6 +11969,109 @@
     </w:sectPr>
   </w:body>
 </w:document>
+</file>
+
+<file path=word/endnotes.xml><?xml version="1.0" encoding="utf-8"?>
+<w:endnotes xmlns:wpc="http://schemas.microsoft.com/office/word/2010/wordprocessingCanvas" xmlns:cx="http://schemas.microsoft.com/office/drawing/2014/chartex" xmlns:cx1="http://schemas.microsoft.com/office/drawing/2015/9/8/chartex" xmlns:cx2="http://schemas.microsoft.com/office/drawing/2015/10/21/chartex" xmlns:cx3="http://schemas.microsoft.com/office/drawing/2016/5/9/chartex" xmlns:cx4="http://schemas.microsoft.com/office/drawing/2016/5/10/chartex" xmlns:cx5="http://schemas.microsoft.com/office/drawing/2016/5/11/chartex" xmlns:cx6="http://schemas.microsoft.com/office/drawing/2016/5/12/chartex" xmlns:cx7="http://schemas.microsoft.com/office/drawing/2016/5/13/chartex" xmlns:cx8="http://schemas.microsoft.com/office/drawing/2016/5/14/chartex" xmlns:mc="http://schemas.openxmlformats.org/markup-compatibility/2006" xmlns:aink="http://schemas.microsoft.com/office/drawing/2016/ink" xmlns:am3d="http://schemas.microsoft.com/office/drawing/2017/model3d" xmlns:o="urn:schemas-microsoft-com:office:office" xmlns:r="http://schemas.openxmlformats.org/officeDocument/2006/relationships" xmlns:m="http://schemas.openxmlformats.org/officeDocument/2006/math" xmlns:v="urn:schemas-microsoft-com:vml" xmlns:wp14="http://schemas.microsoft.com/office/word/2010/wordprocessingDrawing" xmlns:wp="http://schemas.openxmlformats.org/drawingml/2006/wordprocessingDrawing" xmlns:w10="urn:schemas-microsoft-com:office:word" xmlns:w="http://schemas.openxmlformats.org/wordprocessingml/2006/main" xmlns:w14="http://schemas.microsoft.com/office/word/2010/wordml" xmlns:w15="http://schemas.microsoft.com/office/word/2012/wordml" xmlns:w16cid="http://schemas.microsoft.com/office/word/2016/wordml/cid" xmlns:w16se="http://schemas.microsoft.com/office/word/2015/wordml/symex" xmlns:wpg="http://schemas.microsoft.com/office/word/2010/wordprocessingGroup" xmlns:wpi="http://schemas.microsoft.com/office/word/2010/wordprocessingInk" xmlns:wne="http://schemas.microsoft.com/office/word/2006/wordml" xmlns:wps="http://schemas.microsoft.com/office/word/2010/wordprocessingShape" mc:Ignorable="w14 w15 w16se w16cid wp14">
+  <w:endnote w:type="separator" w:id="-1">
+    <w:p>
+      <w:pPr>
+        <w:spacing w:after="0" w:line="240" w:lineRule="auto"/>
+      </w:pPr>
+      <w:r>
+        <w:separator/>
+      </w:r>
+    </w:p>
+  </w:endnote>
+  <w:endnote w:type="continuationSeparator" w:id="0">
+    <w:p>
+      <w:pPr>
+        <w:spacing w:after="0" w:line="240" w:lineRule="auto"/>
+      </w:pPr>
+      <w:r>
+        <w:continuationSeparator/>
+      </w:r>
+    </w:p>
+  </w:endnote>
+</w:endnotes>
+</file>
+
+<file path=word/footer1.xml><?xml version="1.0" encoding="utf-8"?>
+<w:ftr xmlns:wpc="http://schemas.microsoft.com/office/word/2010/wordprocessingCanvas" xmlns:cx="http://schemas.microsoft.com/office/drawing/2014/chartex" xmlns:cx1="http://schemas.microsoft.com/office/drawing/2015/9/8/chartex" xmlns:cx2="http://schemas.microsoft.com/office/drawing/2015/10/21/chartex" xmlns:cx3="http://schemas.microsoft.com/office/drawing/2016/5/9/chartex" xmlns:cx4="http://schemas.microsoft.com/office/drawing/2016/5/10/chartex" xmlns:cx5="http://schemas.microsoft.com/office/drawing/2016/5/11/chartex" xmlns:cx6="http://schemas.microsoft.com/office/drawing/2016/5/12/chartex" xmlns:cx7="http://schemas.microsoft.com/office/drawing/2016/5/13/chartex" xmlns:cx8="http://schemas.microsoft.com/office/drawing/2016/5/14/chartex" xmlns:mc="http://schemas.openxmlformats.org/markup-compatibility/2006" xmlns:aink="http://schemas.microsoft.com/office/drawing/2016/ink" xmlns:am3d="http://schemas.microsoft.com/office/drawing/2017/model3d" xmlns:o="urn:schemas-microsoft-com:office:office" xmlns:r="http://schemas.openxmlformats.org/officeDocument/2006/relationships" xmlns:m="http://schemas.openxmlformats.org/officeDocument/2006/math" xmlns:v="urn:schemas-microsoft-com:vml" xmlns:wp14="http://schemas.microsoft.com/office/word/2010/wordprocessingDrawing" xmlns:wp="http://schemas.openxmlformats.org/drawingml/2006/wordprocessingDrawing" xmlns:w10="urn:schemas-microsoft-com:office:word" xmlns:w="http://schemas.openxmlformats.org/wordprocessingml/2006/main" xmlns:w14="http://schemas.microsoft.com/office/word/2010/wordml" xmlns:w15="http://schemas.microsoft.com/office/word/2012/wordml" xmlns:w16cid="http://schemas.microsoft.com/office/word/2016/wordml/cid" xmlns:w16se="http://schemas.microsoft.com/office/word/2015/wordml/symex" xmlns:wpg="http://schemas.microsoft.com/office/word/2010/wordprocessingGroup" xmlns:wpi="http://schemas.microsoft.com/office/word/2010/wordprocessingInk" xmlns:wne="http://schemas.microsoft.com/office/word/2006/wordml" xmlns:wps="http://schemas.microsoft.com/office/word/2010/wordprocessingShape" mc:Ignorable="w14 w15 w16se w16cid wp14">
+  <w:sdt>
+    <w:sdtPr>
+      <w:id w:val="-282881558"/>
+      <w:docPartObj>
+        <w:docPartGallery w:val="Page Numbers (Bottom of Page)"/>
+        <w:docPartUnique/>
+      </w:docPartObj>
+    </w:sdtPr>
+    <w:sdtEndPr>
+      <w:rPr>
+        <w:noProof/>
+      </w:rPr>
+    </w:sdtEndPr>
+    <w:sdtContent>
+      <w:p>
+        <w:pPr>
+          <w:pStyle w:val="Footer"/>
+          <w:jc w:val="right"/>
+        </w:pPr>
+        <w:r>
+          <w:fldChar w:fldCharType="begin"/>
+        </w:r>
+        <w:r>
+          <w:instrText xml:space="preserve"> PAGE   \* MERGEFORMAT </w:instrText>
+        </w:r>
+        <w:r>
+          <w:fldChar w:fldCharType="separate"/>
+        </w:r>
+        <w:r>
+          <w:rPr>
+            <w:noProof/>
+          </w:rPr>
+          <w:t>2</w:t>
+        </w:r>
+        <w:r>
+          <w:rPr>
+            <w:noProof/>
+          </w:rPr>
+          <w:fldChar w:fldCharType="end"/>
+        </w:r>
+      </w:p>
+    </w:sdtContent>
+  </w:sdt>
+  <w:p>
+    <w:pPr>
+      <w:pStyle w:val="Footer"/>
+    </w:pPr>
+  </w:p>
+</w:ftr>
+</file>
+
+<file path=word/footnotes.xml><?xml version="1.0" encoding="utf-8"?>
+<w:footnotes xmlns:wpc="http://schemas.microsoft.com/office/word/2010/wordprocessingCanvas" xmlns:cx="http://schemas.microsoft.com/office/drawing/2014/chartex" xmlns:cx1="http://schemas.microsoft.com/office/drawing/2015/9/8/chartex" xmlns:cx2="http://schemas.microsoft.com/office/drawing/2015/10/21/chartex" xmlns:cx3="http://schemas.microsoft.com/office/drawing/2016/5/9/chartex" xmlns:cx4="http://schemas.microsoft.com/office/drawing/2016/5/10/chartex" xmlns:cx5="http://schemas.microsoft.com/office/drawing/2016/5/11/chartex" xmlns:cx6="http://schemas.microsoft.com/office/drawing/2016/5/12/chartex" xmlns:cx7="http://schemas.microsoft.com/office/drawing/2016/5/13/chartex" xmlns:cx8="http://schemas.microsoft.com/office/drawing/2016/5/14/chartex" xmlns:mc="http://schemas.openxmlformats.org/markup-compatibility/2006" xmlns:aink="http://schemas.microsoft.com/office/drawing/2016/ink" xmlns:am3d="http://schemas.microsoft.com/office/drawing/2017/model3d" xmlns:o="urn:schemas-microsoft-com:office:office" xmlns:r="http://schemas.openxmlformats.org/officeDocument/2006/relationships" xmlns:m="http://schemas.openxmlformats.org/officeDocument/2006/math" xmlns:v="urn:schemas-microsoft-com:vml" xmlns:wp14="http://schemas.microsoft.com/office/word/2010/wordprocessingDrawing" xmlns:wp="http://schemas.openxmlformats.org/drawingml/2006/wordprocessingDrawing" xmlns:w10="urn:schemas-microsoft-com:office:word" xmlns:w="http://schemas.openxmlformats.org/wordprocessingml/2006/main" xmlns:w14="http://schemas.microsoft.com/office/word/2010/wordml" xmlns:w15="http://schemas.microsoft.com/office/word/2012/wordml" xmlns:w16cid="http://schemas.microsoft.com/office/word/2016/wordml/cid" xmlns:w16se="http://schemas.microsoft.com/office/word/2015/wordml/symex" xmlns:wpg="http://schemas.microsoft.com/office/word/2010/wordprocessingGroup" xmlns:wpi="http://schemas.microsoft.com/office/word/2010/wordprocessingInk" xmlns:wne="http://schemas.microsoft.com/office/word/2006/wordml" xmlns:wps="http://schemas.microsoft.com/office/word/2010/wordprocessingShape" mc:Ignorable="w14 w15 w16se w16cid wp14">
+  <w:footnote w:type="separator" w:id="-1">
+    <w:p>
+      <w:pPr>
+        <w:spacing w:after="0" w:line="240" w:lineRule="auto"/>
+      </w:pPr>
+      <w:r>
+        <w:separator/>
+      </w:r>
+    </w:p>
+  </w:footnote>
+  <w:footnote w:type="continuationSeparator" w:id="0">
+    <w:p>
+      <w:pPr>
+        <w:spacing w:after="0" w:line="240" w:lineRule="auto"/>
+      </w:pPr>
+      <w:r>
+        <w:continuationSeparator/>
+      </w:r>
+    </w:p>
+  </w:footnote>
+</w:footnotes>
 </file>
 
 <file path=word/numbering.xml><?xml version="1.0" encoding="utf-8"?>
@@ -12911,6 +13013,89 @@
       <w:contextualSpacing/>
     </w:pPr>
   </w:style>
+  <w:style w:type="paragraph" w:styleId="FootnoteText">
+    <w:name w:val="footnote text"/>
+    <w:basedOn w:val="Normal"/>
+    <w:link w:val="FootnoteTextChar"/>
+    <w:uiPriority w:val="99"/>
+    <w:semiHidden/>
+    <w:unhideWhenUsed/>
+    <w:rsid w:val="00D06854"/>
+    <w:pPr>
+      <w:spacing w:after="0" w:line="240" w:lineRule="auto"/>
+    </w:pPr>
+    <w:rPr>
+      <w:sz w:val="20"/>
+      <w:szCs w:val="20"/>
+    </w:rPr>
+  </w:style>
+  <w:style w:type="character" w:customStyle="1" w:styleId="FootnoteTextChar">
+    <w:name w:val="Footnote Text Char"/>
+    <w:basedOn w:val="DefaultParagraphFont"/>
+    <w:link w:val="FootnoteText"/>
+    <w:uiPriority w:val="99"/>
+    <w:semiHidden/>
+    <w:rsid w:val="00D06854"/>
+    <w:rPr>
+      <w:sz w:val="20"/>
+      <w:szCs w:val="20"/>
+    </w:rPr>
+  </w:style>
+  <w:style w:type="character" w:styleId="FootnoteReference">
+    <w:name w:val="footnote reference"/>
+    <w:basedOn w:val="DefaultParagraphFont"/>
+    <w:uiPriority w:val="99"/>
+    <w:semiHidden/>
+    <w:unhideWhenUsed/>
+    <w:rsid w:val="00D06854"/>
+    <w:rPr>
+      <w:vertAlign w:val="superscript"/>
+    </w:rPr>
+  </w:style>
+  <w:style w:type="paragraph" w:styleId="Header">
+    <w:name w:val="header"/>
+    <w:basedOn w:val="Normal"/>
+    <w:link w:val="HeaderChar"/>
+    <w:uiPriority w:val="99"/>
+    <w:unhideWhenUsed/>
+    <w:rsid w:val="00D06854"/>
+    <w:pPr>
+      <w:tabs>
+        <w:tab w:val="center" w:pos="4680"/>
+        <w:tab w:val="right" w:pos="9360"/>
+      </w:tabs>
+      <w:spacing w:after="0" w:line="240" w:lineRule="auto"/>
+    </w:pPr>
+  </w:style>
+  <w:style w:type="character" w:customStyle="1" w:styleId="HeaderChar">
+    <w:name w:val="Header Char"/>
+    <w:basedOn w:val="DefaultParagraphFont"/>
+    <w:link w:val="Header"/>
+    <w:uiPriority w:val="99"/>
+    <w:rsid w:val="00D06854"/>
+  </w:style>
+  <w:style w:type="paragraph" w:styleId="Footer">
+    <w:name w:val="footer"/>
+    <w:basedOn w:val="Normal"/>
+    <w:link w:val="FooterChar"/>
+    <w:uiPriority w:val="99"/>
+    <w:unhideWhenUsed/>
+    <w:rsid w:val="00D06854"/>
+    <w:pPr>
+      <w:tabs>
+        <w:tab w:val="center" w:pos="4680"/>
+        <w:tab w:val="right" w:pos="9360"/>
+      </w:tabs>
+      <w:spacing w:after="0" w:line="240" w:lineRule="auto"/>
+    </w:pPr>
+  </w:style>
+  <w:style w:type="character" w:customStyle="1" w:styleId="FooterChar">
+    <w:name w:val="Footer Char"/>
+    <w:basedOn w:val="DefaultParagraphFont"/>
+    <w:link w:val="Footer"/>
+    <w:uiPriority w:val="99"/>
+    <w:rsid w:val="00D06854"/>
+  </w:style>
 </w:styles>
 </file>
 
@@ -13207,4 +13392,16 @@
     </a:ext>
   </a:extLst>
 </a:theme>
+</file>
+
+<file path=customXml/item1.xml><?xml version="1.0" encoding="utf-8"?>
+<b:Sources xmlns:b="http://schemas.openxmlformats.org/officeDocument/2006/bibliography" xmlns="http://schemas.openxmlformats.org/officeDocument/2006/bibliography" SelectedStyle="\APASixthEditionOfficeOnline.xsl" StyleName="APA" Version="6"/>
+</file>
+
+<file path=customXml/itemProps1.xml><?xml version="1.0" encoding="utf-8"?>
+<ds:datastoreItem xmlns:ds="http://schemas.openxmlformats.org/officeDocument/2006/customXml" ds:itemID="{BA42F620-04D2-4ECA-B803-E446E9B7ED8B}">
+  <ds:schemaRefs>
+    <ds:schemaRef ds:uri="http://schemas.openxmlformats.org/officeDocument/2006/bibliography"/>
+  </ds:schemaRefs>
+</ds:datastoreItem>
 </file>
</xml_diff>